<commit_message>
added html div id's
</commit_message>
<xml_diff>
--- a/docs/Product Landing/data-center-virtualization_7.docx
+++ b/docs/Product Landing/data-center-virtualization_7.docx
@@ -188,8 +188,6 @@
       <w:r>
         <w:t>/content/en/us/solutions/data-center-virtualization/index</w:t>
       </w:r>
-      <w:bookmarkStart w:id="0" w:name="_GoBack"/>
-      <w:bookmarkEnd w:id="0"/>
     </w:p>
     <w:p>
       <w:r>
@@ -2013,7 +2011,7 @@
                                     </pic:cNvPicPr>
                                   </pic:nvPicPr>
                                   <pic:blipFill>
-                                    <a:blip r:embed="rId9">
+                                    <a:blip r:embed="rId8">
                                       <a:extLst>
                                         <a:ext uri="{28A0092B-C50C-407E-A947-70E740481C1C}">
                                           <a14:useLocalDpi xmlns:a14="http://schemas.microsoft.com/office/drawing/2010/main" val="0"/>
@@ -2487,7 +2485,7 @@
                                     </pic:cNvPicPr>
                                   </pic:nvPicPr>
                                   <pic:blipFill>
-                                    <a:blip r:embed="rId9">
+                                    <a:blip r:embed="rId8">
                                       <a:extLst>
                                         <a:ext uri="{28A0092B-C50C-407E-A947-70E740481C1C}">
                                           <a14:useLocalDpi xmlns:a14="http://schemas.microsoft.com/office/drawing/2010/main" val="0"/>
@@ -2953,7 +2951,7 @@
                     </pic:cNvPicPr>
                   </pic:nvPicPr>
                   <pic:blipFill>
-                    <a:blip r:embed="rId10">
+                    <a:blip r:embed="rId9">
                       <a:extLst>
                         <a:ext uri="{28A0092B-C50C-407E-A947-70E740481C1C}">
                           <a14:useLocalDpi xmlns:a14="http://schemas.microsoft.com/office/drawing/2010/main" val="0"/>
@@ -3178,6 +3176,25 @@
                 <w:sz w:val="12"/>
               </w:rPr>
             </w:pPr>
+            <w:r>
+              <w:rPr>
+                <w:sz w:val="12"/>
+              </w:rPr>
+              <w:t>div.c50-pilot</w:t>
+            </w:r>
+          </w:p>
+          <w:p>
+            <w:pPr>
+              <w:rPr>
+                <w:sz w:val="12"/>
+              </w:rPr>
+            </w:pPr>
+            <w:r>
+              <w:rPr>
+                <w:sz w:val="12"/>
+              </w:rPr>
+              <w:t>getElementByTag(“h2”)</w:t>
+            </w:r>
           </w:p>
         </w:tc>
       </w:tr>
@@ -3309,6 +3326,37 @@
                 <w:sz w:val="12"/>
               </w:rPr>
             </w:pPr>
+            <w:r>
+              <w:rPr>
+                <w:sz w:val="12"/>
+              </w:rPr>
+              <w:t>div.c50-pilot</w:t>
+            </w:r>
+          </w:p>
+          <w:p>
+            <w:pPr>
+              <w:rPr>
+                <w:sz w:val="12"/>
+              </w:rPr>
+            </w:pPr>
+            <w:r>
+              <w:rPr>
+                <w:sz w:val="12"/>
+              </w:rPr>
+              <w:t>getElementByTag(“</w:t>
+            </w:r>
+            <w:r>
+              <w:rPr>
+                <w:sz w:val="12"/>
+              </w:rPr>
+              <w:t>p</w:t>
+            </w:r>
+            <w:r>
+              <w:rPr>
+                <w:sz w:val="12"/>
+              </w:rPr>
+              <w:t>”)</w:t>
+            </w:r>
           </w:p>
         </w:tc>
       </w:tr>
@@ -3414,14 +3462,12 @@
               </w:rPr>
               <w:t xml:space="preserve">*/heropanel*/ </w:t>
             </w:r>
-            <w:proofErr w:type="spellStart"/>
             <w:r>
               <w:rPr>
                 <w:sz w:val="12"/>
               </w:rPr>
               <w:t>linktext</w:t>
             </w:r>
-            <w:proofErr w:type="spellEnd"/>
           </w:p>
           <w:p>
             <w:pPr>
@@ -3493,16 +3539,8 @@
               <w:rPr>
                 <w:sz w:val="12"/>
               </w:rPr>
-              <w:t xml:space="preserve">*/heropanel*/ </w:t>
-            </w:r>
-            <w:proofErr w:type="spellStart"/>
-            <w:r>
-              <w:rPr>
-                <w:sz w:val="12"/>
-              </w:rPr>
-              <w:t>linkurl</w:t>
-            </w:r>
-            <w:proofErr w:type="spellEnd"/>
+              <w:t>*/heropanel*/ linkurl</w:t>
+            </w:r>
           </w:p>
         </w:tc>
         <w:tc>
@@ -3529,6 +3567,69 @@
                 <w:sz w:val="12"/>
               </w:rPr>
             </w:pPr>
+            <w:r>
+              <w:rPr>
+                <w:sz w:val="12"/>
+              </w:rPr>
+              <w:t>div.c50-pilot</w:t>
+            </w:r>
+          </w:p>
+          <w:p>
+            <w:pPr>
+              <w:rPr>
+                <w:sz w:val="12"/>
+              </w:rPr>
+            </w:pPr>
+            <w:r>
+              <w:rPr>
+                <w:sz w:val="12"/>
+              </w:rPr>
+              <w:t>getElementByTag(“</w:t>
+            </w:r>
+            <w:r>
+              <w:rPr>
+                <w:sz w:val="12"/>
+              </w:rPr>
+              <w:t>b</w:t>
+            </w:r>
+            <w:r>
+              <w:rPr>
+                <w:sz w:val="12"/>
+              </w:rPr>
+              <w:t>”)</w:t>
+            </w:r>
+          </w:p>
+          <w:p>
+            <w:pPr>
+              <w:rPr>
+                <w:sz w:val="12"/>
+              </w:rPr>
+            </w:pPr>
+          </w:p>
+          <w:p>
+            <w:pPr>
+              <w:rPr>
+                <w:sz w:val="12"/>
+              </w:rPr>
+            </w:pPr>
+            <w:r>
+              <w:rPr>
+                <w:sz w:val="12"/>
+              </w:rPr>
+              <w:t>getElementByTag(“</w:t>
+            </w:r>
+            <w:r>
+              <w:rPr>
+                <w:sz w:val="12"/>
+              </w:rPr>
+              <w:t>a.href</w:t>
+            </w:r>
+            <w:r>
+              <w:rPr>
+                <w:sz w:val="12"/>
+              </w:rPr>
+              <w:t>”)</w:t>
+            </w:r>
           </w:p>
         </w:tc>
       </w:tr>
@@ -3996,6 +4097,131 @@
                 <w:sz w:val="12"/>
               </w:rPr>
             </w:pPr>
+            <w:r>
+              <w:rPr>
+                <w:sz w:val="12"/>
+              </w:rPr>
+              <w:t>div.c58-pilot</w:t>
+            </w:r>
+          </w:p>
+          <w:p>
+            <w:pPr>
+              <w:rPr>
+                <w:sz w:val="12"/>
+              </w:rPr>
+            </w:pPr>
+            <w:r>
+              <w:rPr>
+                <w:sz w:val="12"/>
+              </w:rPr>
+              <w:t>getElementByTag(“</w:t>
+            </w:r>
+            <w:r>
+              <w:rPr>
+                <w:sz w:val="12"/>
+              </w:rPr>
+              <w:t>h2</w:t>
+            </w:r>
+            <w:r>
+              <w:rPr>
+                <w:sz w:val="12"/>
+              </w:rPr>
+              <w:t>”)</w:t>
+            </w:r>
+          </w:p>
+          <w:p>
+            <w:pPr>
+              <w:rPr>
+                <w:sz w:val="12"/>
+              </w:rPr>
+            </w:pPr>
+            <w:r>
+              <w:rPr>
+                <w:sz w:val="12"/>
+              </w:rPr>
+              <w:t xml:space="preserve">div.title </w:t>
+            </w:r>
+            <w:r>
+              <w:rPr>
+                <w:sz w:val="12"/>
+              </w:rPr>
+              <w:t>getElementByTag(“</w:t>
+            </w:r>
+            <w:r>
+              <w:rPr>
+                <w:sz w:val="12"/>
+              </w:rPr>
+              <w:t>a.href</w:t>
+            </w:r>
+            <w:r>
+              <w:rPr>
+                <w:sz w:val="12"/>
+              </w:rPr>
+              <w:t>”)</w:t>
+            </w:r>
+          </w:p>
+          <w:p>
+            <w:pPr>
+              <w:rPr>
+                <w:sz w:val="12"/>
+              </w:rPr>
+            </w:pPr>
+            <w:r>
+              <w:rPr>
+                <w:sz w:val="12"/>
+              </w:rPr>
+              <w:t>div.menu</w:t>
+            </w:r>
+          </w:p>
+          <w:p>
+            <w:pPr>
+              <w:rPr>
+                <w:sz w:val="12"/>
+              </w:rPr>
+            </w:pPr>
+            <w:r>
+              <w:rPr>
+                <w:sz w:val="12"/>
+              </w:rPr>
+              <w:t>getElementByTag(“</w:t>
+            </w:r>
+            <w:r>
+              <w:rPr>
+                <w:sz w:val="12"/>
+              </w:rPr>
+              <w:t>a</w:t>
+            </w:r>
+            <w:r>
+              <w:rPr>
+                <w:sz w:val="12"/>
+              </w:rPr>
+              <w:t>”)</w:t>
+            </w:r>
+          </w:p>
+          <w:p>
+            <w:pPr>
+              <w:rPr>
+                <w:sz w:val="12"/>
+              </w:rPr>
+            </w:pPr>
+            <w:r>
+              <w:rPr>
+                <w:sz w:val="12"/>
+              </w:rPr>
+              <w:t>getElementByTag(“</w:t>
+            </w:r>
+            <w:r>
+              <w:rPr>
+                <w:sz w:val="12"/>
+              </w:rPr>
+              <w:t>a.href</w:t>
+            </w:r>
+            <w:r>
+              <w:rPr>
+                <w:sz w:val="12"/>
+              </w:rPr>
+              <w:t>”)</w:t>
+            </w:r>
           </w:p>
         </w:tc>
       </w:tr>
@@ -4154,6 +4380,12 @@
                 <w:sz w:val="12"/>
               </w:rPr>
             </w:pPr>
+            <w:r>
+              <w:rPr>
+                <w:sz w:val="12"/>
+              </w:rPr>
+              <w:t>div.c00-pilot</w:t>
+            </w:r>
           </w:p>
         </w:tc>
       </w:tr>
@@ -4312,6 +4544,12 @@
                 <w:sz w:val="12"/>
               </w:rPr>
             </w:pPr>
+            <w:r>
+              <w:rPr>
+                <w:sz w:val="12"/>
+              </w:rPr>
+              <w:t>div.gd-right div.c00-pilot</w:t>
+            </w:r>
           </w:p>
         </w:tc>
       </w:tr>
@@ -4585,6 +4823,95 @@
           <w:tcPr>
             <w:tcW w:w="1700" w:type="dxa"/>
           </w:tcPr>
+          <w:p>
+            <w:pPr>
+              <w:rPr>
+                <w:sz w:val="12"/>
+              </w:rPr>
+            </w:pPr>
+            <w:r>
+              <w:rPr>
+                <w:sz w:val="12"/>
+              </w:rPr>
+              <w:t>div</w:t>
+            </w:r>
+            <w:r>
+              <w:rPr>
+                <w:sz w:val="12"/>
+              </w:rPr>
+              <w:t>.no-bullets compact</w:t>
+            </w:r>
+          </w:p>
+          <w:p>
+            <w:pPr>
+              <w:rPr>
+                <w:sz w:val="12"/>
+              </w:rPr>
+            </w:pPr>
+            <w:r>
+              <w:rPr>
+                <w:sz w:val="12"/>
+              </w:rPr>
+              <w:t>getElementByTag(“a</w:t>
+            </w:r>
+            <w:r>
+              <w:rPr>
+                <w:sz w:val="12"/>
+              </w:rPr>
+              <w:t>.href</w:t>
+            </w:r>
+            <w:r>
+              <w:rPr>
+                <w:sz w:val="12"/>
+              </w:rPr>
+              <w:t>”)</w:t>
+            </w:r>
+          </w:p>
+          <w:p>
+            <w:pPr>
+              <w:rPr>
+                <w:sz w:val="12"/>
+              </w:rPr>
+            </w:pPr>
+          </w:p>
+          <w:p>
+            <w:pPr>
+              <w:rPr>
+                <w:sz w:val="12"/>
+              </w:rPr>
+            </w:pPr>
+            <w:r>
+              <w:rPr>
+                <w:sz w:val="12"/>
+              </w:rPr>
+              <w:t>div.a00v1-cq</w:t>
+            </w:r>
+          </w:p>
+          <w:p>
+            <w:pPr>
+              <w:rPr>
+                <w:sz w:val="12"/>
+              </w:rPr>
+            </w:pPr>
+            <w:r>
+              <w:rPr>
+                <w:sz w:val="12"/>
+              </w:rPr>
+              <w:t>getElementByTag(“a</w:t>
+            </w:r>
+            <w:r>
+              <w:rPr>
+                <w:sz w:val="12"/>
+              </w:rPr>
+              <w:t>.href</w:t>
+            </w:r>
+            <w:r>
+              <w:rPr>
+                <w:sz w:val="12"/>
+              </w:rPr>
+              <w:t>”)</w:t>
+            </w:r>
+          </w:p>
           <w:p>
             <w:pPr>
               <w:rPr>
@@ -4734,6 +5061,44 @@
                 <w:sz w:val="12"/>
               </w:rPr>
             </w:pPr>
+            <w:r>
+              <w:rPr>
+                <w:sz w:val="12"/>
+              </w:rPr>
+              <w:t>div.c11-pilot</w:t>
+            </w:r>
+          </w:p>
+          <w:p>
+            <w:pPr>
+              <w:rPr>
+                <w:sz w:val="12"/>
+              </w:rPr>
+            </w:pPr>
+            <w:r>
+              <w:rPr>
+                <w:sz w:val="12"/>
+              </w:rPr>
+              <w:t>getElementByTag(“</w:t>
+            </w:r>
+            <w:r>
+              <w:rPr>
+                <w:sz w:val="12"/>
+              </w:rPr>
+              <w:t>h2</w:t>
+            </w:r>
+            <w:r>
+              <w:rPr>
+                <w:sz w:val="12"/>
+              </w:rPr>
+              <w:t>”)</w:t>
+            </w:r>
+          </w:p>
+          <w:p>
+            <w:pPr>
+              <w:rPr>
+                <w:sz w:val="12"/>
+              </w:rPr>
+            </w:pPr>
           </w:p>
         </w:tc>
       </w:tr>
@@ -4883,6 +5248,44 @@
                 <w:sz w:val="12"/>
               </w:rPr>
             </w:pPr>
+            <w:r>
+              <w:rPr>
+                <w:sz w:val="12"/>
+              </w:rPr>
+              <w:t>div.c11-pilot</w:t>
+            </w:r>
+          </w:p>
+          <w:p>
+            <w:pPr>
+              <w:rPr>
+                <w:sz w:val="12"/>
+              </w:rPr>
+            </w:pPr>
+            <w:r>
+              <w:rPr>
+                <w:sz w:val="12"/>
+              </w:rPr>
+              <w:t>getElementByTag(“</w:t>
+            </w:r>
+            <w:r>
+              <w:rPr>
+                <w:sz w:val="12"/>
+              </w:rPr>
+              <w:t>p</w:t>
+            </w:r>
+            <w:r>
+              <w:rPr>
+                <w:sz w:val="12"/>
+              </w:rPr>
+              <w:t>”)</w:t>
+            </w:r>
+          </w:p>
+          <w:p>
+            <w:pPr>
+              <w:rPr>
+                <w:sz w:val="12"/>
+              </w:rPr>
+            </w:pPr>
           </w:p>
         </w:tc>
       </w:tr>
@@ -5117,6 +5520,70 @@
                 <w:sz w:val="12"/>
               </w:rPr>
             </w:pPr>
+            <w:r>
+              <w:rPr>
+                <w:sz w:val="12"/>
+              </w:rPr>
+              <w:t>div.c11-pilot</w:t>
+            </w:r>
+          </w:p>
+          <w:p>
+            <w:pPr>
+              <w:rPr>
+                <w:sz w:val="12"/>
+              </w:rPr>
+            </w:pPr>
+            <w:r>
+              <w:rPr>
+                <w:sz w:val="12"/>
+              </w:rPr>
+              <w:t>getElementByTag(“a”)</w:t>
+            </w:r>
+            <w:r>
+              <w:rPr>
+                <w:sz w:val="12"/>
+              </w:rPr>
+              <w:t>.text</w:t>
+            </w:r>
+          </w:p>
+          <w:p>
+            <w:pPr>
+              <w:rPr>
+                <w:sz w:val="12"/>
+              </w:rPr>
+            </w:pPr>
+          </w:p>
+          <w:p>
+            <w:pPr>
+              <w:rPr>
+                <w:sz w:val="12"/>
+              </w:rPr>
+            </w:pPr>
+            <w:r>
+              <w:rPr>
+                <w:sz w:val="12"/>
+              </w:rPr>
+              <w:t>getElementByTag(“a</w:t>
+            </w:r>
+            <w:r>
+              <w:rPr>
+                <w:sz w:val="12"/>
+              </w:rPr>
+              <w:t>.href</w:t>
+            </w:r>
+            <w:r>
+              <w:rPr>
+                <w:sz w:val="12"/>
+              </w:rPr>
+              <w:t>”)</w:t>
+            </w:r>
+          </w:p>
+          <w:p>
+            <w:pPr>
+              <w:rPr>
+                <w:sz w:val="12"/>
+              </w:rPr>
+            </w:pPr>
           </w:p>
         </w:tc>
       </w:tr>
@@ -5269,6 +5736,44 @@
                 <w:sz w:val="12"/>
               </w:rPr>
             </w:pPr>
+            <w:r>
+              <w:rPr>
+                <w:sz w:val="12"/>
+              </w:rPr>
+              <w:t>div.gd-right div.c00-pilot</w:t>
+            </w:r>
+          </w:p>
+          <w:p>
+            <w:pPr>
+              <w:rPr>
+                <w:sz w:val="12"/>
+              </w:rPr>
+            </w:pPr>
+            <w:r>
+              <w:rPr>
+                <w:sz w:val="12"/>
+              </w:rPr>
+              <w:t>getElementByTag(“</w:t>
+            </w:r>
+            <w:r>
+              <w:rPr>
+                <w:sz w:val="12"/>
+              </w:rPr>
+              <w:t>h2</w:t>
+            </w:r>
+            <w:r>
+              <w:rPr>
+                <w:sz w:val="12"/>
+              </w:rPr>
+              <w:t>”)</w:t>
+            </w:r>
+          </w:p>
+          <w:p>
+            <w:pPr>
+              <w:rPr>
+                <w:sz w:val="12"/>
+              </w:rPr>
+            </w:pPr>
           </w:p>
         </w:tc>
       </w:tr>
@@ -5427,6 +5932,50 @@
                 <w:sz w:val="12"/>
               </w:rPr>
             </w:pPr>
+            <w:r>
+              <w:rPr>
+                <w:sz w:val="12"/>
+              </w:rPr>
+              <w:t>div.gd-right</w:t>
+            </w:r>
+            <w:r>
+              <w:rPr>
+                <w:sz w:val="12"/>
+              </w:rPr>
+              <w:t xml:space="preserve"> div.c00-pilot</w:t>
+            </w:r>
+          </w:p>
+          <w:p>
+            <w:pPr>
+              <w:rPr>
+                <w:sz w:val="12"/>
+              </w:rPr>
+            </w:pPr>
+            <w:r>
+              <w:rPr>
+                <w:sz w:val="12"/>
+              </w:rPr>
+              <w:t>getElementByTag(“</w:t>
+            </w:r>
+            <w:r>
+              <w:rPr>
+                <w:sz w:val="12"/>
+              </w:rPr>
+              <w:t>p</w:t>
+            </w:r>
+            <w:r>
+              <w:rPr>
+                <w:sz w:val="12"/>
+              </w:rPr>
+              <w:t>”)</w:t>
+            </w:r>
+          </w:p>
+          <w:p>
+            <w:pPr>
+              <w:rPr>
+                <w:sz w:val="12"/>
+              </w:rPr>
+            </w:pPr>
           </w:p>
         </w:tc>
       </w:tr>
@@ -5597,6 +6146,26 @@
                 <w:sz w:val="12"/>
               </w:rPr>
             </w:pPr>
+            <w:r>
+              <w:rPr>
+                <w:sz w:val="12"/>
+              </w:rPr>
+              <w:t>getElementByTag(“</w:t>
+            </w:r>
+            <w:r>
+              <w:rPr>
+                <w:sz w:val="12"/>
+              </w:rPr>
+              <w:t>li</w:t>
+            </w:r>
+            <w:bookmarkStart w:id="0" w:name="_GoBack"/>
+            <w:bookmarkEnd w:id="0"/>
+            <w:r>
+              <w:rPr>
+                <w:sz w:val="12"/>
+              </w:rPr>
+              <w:t>”)</w:t>
+            </w:r>
           </w:p>
         </w:tc>
       </w:tr>

</xml_diff>